<commit_message>
Separated assignment from MySQL.docx into Assignment1.docx
</commit_message>
<xml_diff>
--- a/July-17th/MySQL.docx
+++ b/July-17th/MySQL.docx
@@ -213,10 +213,7 @@
         </w:r>
       </w:hyperlink>
       <w:r>
-        <w:t xml:space="preserve"> </w:t>
-      </w:r>
-      <w:r>
-        <w:t>- MySQL Workbench</w:t>
+        <w:t xml:space="preserve"> - MySQL Workbench</w:t>
       </w:r>
     </w:p>
     <w:p>
@@ -5732,19 +5729,260 @@
         </w:rPr>
         <w:t xml:space="preserve"> </w:t>
       </w:r>
+      <w:r>
+        <w:rPr>
+          <w:color w:val="EE0000"/>
+        </w:rPr>
+        <w:t>Show all employees with their department names.</w:t>
+      </w:r>
+    </w:p>
+    <w:p>
+      <w:pPr>
+        <w:rPr>
+          <w:color w:val="000000" w:themeColor="text1"/>
+        </w:rPr>
+      </w:pPr>
+      <w:r>
+        <w:rPr>
+          <w:color w:val="000000" w:themeColor="text1"/>
+        </w:rPr>
+        <w:t xml:space="preserve">select </w:t>
+      </w:r>
+      <w:proofErr w:type="spellStart"/>
+      <w:r>
+        <w:rPr>
+          <w:color w:val="000000" w:themeColor="text1"/>
+        </w:rPr>
+        <w:t>e.emp_</w:t>
+      </w:r>
       <w:proofErr w:type="gramStart"/>
       <w:r>
         <w:rPr>
+          <w:color w:val="000000" w:themeColor="text1"/>
+        </w:rPr>
+        <w:t>id,e.emp</w:t>
+      </w:r>
+      <w:proofErr w:type="gramEnd"/>
+      <w:r>
+        <w:rPr>
+          <w:color w:val="000000" w:themeColor="text1"/>
+        </w:rPr>
+        <w:t>_</w:t>
+      </w:r>
+      <w:proofErr w:type="gramStart"/>
+      <w:r>
+        <w:rPr>
+          <w:color w:val="000000" w:themeColor="text1"/>
+        </w:rPr>
+        <w:t>name,d</w:t>
+      </w:r>
+      <w:proofErr w:type="gramEnd"/>
+      <w:r>
+        <w:rPr>
+          <w:color w:val="000000" w:themeColor="text1"/>
+        </w:rPr>
+        <w:t>.dept_name</w:t>
+      </w:r>
+      <w:proofErr w:type="spellEnd"/>
+      <w:r>
+        <w:rPr>
+          <w:color w:val="000000" w:themeColor="text1"/>
+        </w:rPr>
+        <w:t xml:space="preserve"> from departments d</w:t>
+      </w:r>
+    </w:p>
+    <w:p>
+      <w:pPr>
+        <w:rPr>
+          <w:color w:val="000000" w:themeColor="text1"/>
+        </w:rPr>
+      </w:pPr>
+      <w:r>
+        <w:rPr>
+          <w:color w:val="000000" w:themeColor="text1"/>
+        </w:rPr>
+        <w:t>join employees e using(</w:t>
+      </w:r>
+      <w:proofErr w:type="spellStart"/>
+      <w:r>
+        <w:rPr>
+          <w:color w:val="000000" w:themeColor="text1"/>
+        </w:rPr>
+        <w:t>dept_id</w:t>
+      </w:r>
+      <w:proofErr w:type="spellEnd"/>
+      <w:r>
+        <w:rPr>
+          <w:color w:val="000000" w:themeColor="text1"/>
+        </w:rPr>
+        <w:t>);</w:t>
+      </w:r>
+    </w:p>
+    <w:p>
+      <w:pPr>
+        <w:rPr>
+          <w:color w:val="000000" w:themeColor="text1"/>
+        </w:rPr>
+      </w:pPr>
+    </w:p>
+    <w:p>
+      <w:pPr>
+        <w:rPr>
           <w:color w:val="EE0000"/>
         </w:rPr>
-        <w:t>Show</w:t>
+      </w:pPr>
+      <w:r>
+        <w:rPr>
+          <w:color w:val="EE0000"/>
+        </w:rPr>
+        <w:t>-- 2.</w:t>
+      </w:r>
+      <w:r>
+        <w:rPr>
+          <w:color w:val="EE0000"/>
+        </w:rPr>
+        <w:t xml:space="preserve"> </w:t>
+      </w:r>
+      <w:r>
+        <w:rPr>
+          <w:color w:val="EE0000"/>
+        </w:rPr>
+        <w:t>List employees who do not belong to any department.</w:t>
+      </w:r>
+    </w:p>
+    <w:p>
+      <w:pPr>
+        <w:rPr>
+          <w:color w:val="000000" w:themeColor="text1"/>
+        </w:rPr>
+      </w:pPr>
+      <w:r>
+        <w:rPr>
+          <w:color w:val="000000" w:themeColor="text1"/>
+        </w:rPr>
+        <w:t xml:space="preserve">select </w:t>
+      </w:r>
+      <w:proofErr w:type="spellStart"/>
+      <w:r>
+        <w:rPr>
+          <w:color w:val="000000" w:themeColor="text1"/>
+        </w:rPr>
+        <w:t>e.emp_</w:t>
+      </w:r>
+      <w:proofErr w:type="gramStart"/>
+      <w:r>
+        <w:rPr>
+          <w:color w:val="000000" w:themeColor="text1"/>
+        </w:rPr>
+        <w:t>id,e.emp</w:t>
       </w:r>
       <w:proofErr w:type="gramEnd"/>
       <w:r>
         <w:rPr>
+          <w:color w:val="000000" w:themeColor="text1"/>
+        </w:rPr>
+        <w:t>_name</w:t>
+      </w:r>
+      <w:proofErr w:type="spellEnd"/>
+      <w:r>
+        <w:rPr>
+          <w:color w:val="000000" w:themeColor="text1"/>
+        </w:rPr>
+        <w:t xml:space="preserve"> from departments d </w:t>
+      </w:r>
+    </w:p>
+    <w:p>
+      <w:pPr>
+        <w:rPr>
+          <w:color w:val="000000" w:themeColor="text1"/>
+        </w:rPr>
+      </w:pPr>
+      <w:r>
+        <w:rPr>
+          <w:color w:val="000000" w:themeColor="text1"/>
+        </w:rPr>
+        <w:t>right join employees e using(</w:t>
+      </w:r>
+      <w:proofErr w:type="spellStart"/>
+      <w:r>
+        <w:rPr>
+          <w:color w:val="000000" w:themeColor="text1"/>
+        </w:rPr>
+        <w:t>dept_id</w:t>
+      </w:r>
+      <w:proofErr w:type="spellEnd"/>
+      <w:r>
+        <w:rPr>
+          <w:color w:val="000000" w:themeColor="text1"/>
+        </w:rPr>
+        <w:t>)</w:t>
+      </w:r>
+    </w:p>
+    <w:p>
+      <w:pPr>
+        <w:rPr>
+          <w:color w:val="000000" w:themeColor="text1"/>
+        </w:rPr>
+      </w:pPr>
+      <w:r>
+        <w:rPr>
+          <w:color w:val="000000" w:themeColor="text1"/>
+        </w:rPr>
+        <w:t xml:space="preserve">where </w:t>
+      </w:r>
+      <w:proofErr w:type="spellStart"/>
+      <w:proofErr w:type="gramStart"/>
+      <w:r>
+        <w:rPr>
+          <w:color w:val="000000" w:themeColor="text1"/>
+        </w:rPr>
+        <w:t>d.dept</w:t>
+      </w:r>
+      <w:proofErr w:type="gramEnd"/>
+      <w:r>
+        <w:rPr>
+          <w:color w:val="000000" w:themeColor="text1"/>
+        </w:rPr>
+        <w:t>_id</w:t>
+      </w:r>
+      <w:proofErr w:type="spellEnd"/>
+      <w:r>
+        <w:rPr>
+          <w:color w:val="000000" w:themeColor="text1"/>
+        </w:rPr>
+        <w:t xml:space="preserve"> is null;</w:t>
+      </w:r>
+    </w:p>
+    <w:p>
+      <w:pPr>
+        <w:rPr>
+          <w:color w:val="000000" w:themeColor="text1"/>
+        </w:rPr>
+      </w:pPr>
+    </w:p>
+    <w:p>
+      <w:pPr>
+        <w:rPr>
           <w:color w:val="EE0000"/>
         </w:rPr>
-        <w:t xml:space="preserve"> all employees with their department names.</w:t>
+      </w:pPr>
+      <w:r>
+        <w:rPr>
+          <w:color w:val="EE0000"/>
+        </w:rPr>
+        <w:t>-- 3.</w:t>
+      </w:r>
+      <w:r>
+        <w:rPr>
+          <w:color w:val="EE0000"/>
+        </w:rPr>
+        <w:t xml:space="preserve"> </w:t>
+      </w:r>
+      <w:r>
+        <w:rPr>
+          <w:color w:val="EE0000"/>
+        </w:rPr>
+        <w:t>Display the total number of employees in each department.</w:t>
       </w:r>
     </w:p>
     <w:p>
@@ -5760,18 +5998,12 @@
         <w:t xml:space="preserve">select </w:t>
       </w:r>
       <w:proofErr w:type="spellStart"/>
-      <w:r>
-        <w:rPr>
-          <w:color w:val="000000" w:themeColor="text1"/>
-        </w:rPr>
-        <w:t>e.emp_</w:t>
-      </w:r>
       <w:proofErr w:type="gramStart"/>
       <w:r>
         <w:rPr>
           <w:color w:val="000000" w:themeColor="text1"/>
         </w:rPr>
-        <w:t>id,e.emp</w:t>
+        <w:t>d.dept</w:t>
       </w:r>
       <w:proofErr w:type="gramEnd"/>
       <w:r>
@@ -5785,21 +6017,287 @@
         <w:rPr>
           <w:color w:val="000000" w:themeColor="text1"/>
         </w:rPr>
-        <w:t>name,d</w:t>
-      </w:r>
+        <w:t>name,count</w:t>
+      </w:r>
+      <w:proofErr w:type="spellEnd"/>
       <w:proofErr w:type="gramEnd"/>
       <w:r>
         <w:rPr>
           <w:color w:val="000000" w:themeColor="text1"/>
         </w:rPr>
-        <w:t>.dept_name</w:t>
-      </w:r>
-      <w:proofErr w:type="spellEnd"/>
-      <w:r>
-        <w:rPr>
-          <w:color w:val="000000" w:themeColor="text1"/>
-        </w:rPr>
-        <w:t xml:space="preserve"> from departments d</w:t>
+        <w:t>(</w:t>
+      </w:r>
+      <w:proofErr w:type="spellStart"/>
+      <w:r>
+        <w:rPr>
+          <w:color w:val="000000" w:themeColor="text1"/>
+        </w:rPr>
+        <w:t>e.emp_id</w:t>
+      </w:r>
+      <w:proofErr w:type="spellEnd"/>
+      <w:r>
+        <w:rPr>
+          <w:color w:val="000000" w:themeColor="text1"/>
+        </w:rPr>
+        <w:t xml:space="preserve">) as </w:t>
+      </w:r>
+      <w:proofErr w:type="spellStart"/>
+      <w:r>
+        <w:rPr>
+          <w:color w:val="000000" w:themeColor="text1"/>
+        </w:rPr>
+        <w:t>total_employees</w:t>
+      </w:r>
+      <w:proofErr w:type="spellEnd"/>
+      <w:r>
+        <w:rPr>
+          <w:color w:val="000000" w:themeColor="text1"/>
+        </w:rPr>
+        <w:t xml:space="preserve"> from departments d </w:t>
+      </w:r>
+    </w:p>
+    <w:p>
+      <w:pPr>
+        <w:rPr>
+          <w:color w:val="000000" w:themeColor="text1"/>
+        </w:rPr>
+      </w:pPr>
+      <w:r>
+        <w:rPr>
+          <w:color w:val="000000" w:themeColor="text1"/>
+        </w:rPr>
+        <w:t>left join employees e using(</w:t>
+      </w:r>
+      <w:proofErr w:type="spellStart"/>
+      <w:r>
+        <w:rPr>
+          <w:color w:val="000000" w:themeColor="text1"/>
+        </w:rPr>
+        <w:t>dept_id</w:t>
+      </w:r>
+      <w:proofErr w:type="spellEnd"/>
+      <w:r>
+        <w:rPr>
+          <w:color w:val="000000" w:themeColor="text1"/>
+        </w:rPr>
+        <w:t xml:space="preserve">) </w:t>
+      </w:r>
+    </w:p>
+    <w:p>
+      <w:pPr>
+        <w:rPr>
+          <w:color w:val="000000" w:themeColor="text1"/>
+        </w:rPr>
+      </w:pPr>
+      <w:r>
+        <w:rPr>
+          <w:color w:val="000000" w:themeColor="text1"/>
+        </w:rPr>
+        <w:t xml:space="preserve">group by </w:t>
+      </w:r>
+      <w:proofErr w:type="spellStart"/>
+      <w:r>
+        <w:rPr>
+          <w:color w:val="000000" w:themeColor="text1"/>
+        </w:rPr>
+        <w:t>dept_name</w:t>
+      </w:r>
+      <w:proofErr w:type="spellEnd"/>
+      <w:r>
+        <w:rPr>
+          <w:color w:val="000000" w:themeColor="text1"/>
+        </w:rPr>
+        <w:t>;</w:t>
+      </w:r>
+    </w:p>
+    <w:p>
+      <w:pPr>
+        <w:rPr>
+          <w:color w:val="000000" w:themeColor="text1"/>
+        </w:rPr>
+      </w:pPr>
+    </w:p>
+    <w:p>
+      <w:pPr>
+        <w:rPr>
+          <w:color w:val="EE0000"/>
+        </w:rPr>
+      </w:pPr>
+      <w:r>
+        <w:rPr>
+          <w:color w:val="EE0000"/>
+        </w:rPr>
+        <w:t>-- 4. Show departments with no employees.</w:t>
+      </w:r>
+    </w:p>
+    <w:p>
+      <w:pPr>
+        <w:rPr>
+          <w:color w:val="000000" w:themeColor="text1"/>
+        </w:rPr>
+      </w:pPr>
+      <w:r>
+        <w:rPr>
+          <w:color w:val="000000" w:themeColor="text1"/>
+        </w:rPr>
+        <w:t xml:space="preserve">select </w:t>
+      </w:r>
+      <w:proofErr w:type="spellStart"/>
+      <w:proofErr w:type="gramStart"/>
+      <w:r>
+        <w:rPr>
+          <w:color w:val="000000" w:themeColor="text1"/>
+        </w:rPr>
+        <w:t>d.dept</w:t>
+      </w:r>
+      <w:proofErr w:type="gramEnd"/>
+      <w:r>
+        <w:rPr>
+          <w:color w:val="000000" w:themeColor="text1"/>
+        </w:rPr>
+        <w:t>_name</w:t>
+      </w:r>
+      <w:proofErr w:type="spellEnd"/>
+      <w:r>
+        <w:rPr>
+          <w:color w:val="000000" w:themeColor="text1"/>
+        </w:rPr>
+        <w:t xml:space="preserve"> from departments d </w:t>
+      </w:r>
+    </w:p>
+    <w:p>
+      <w:pPr>
+        <w:rPr>
+          <w:color w:val="000000" w:themeColor="text1"/>
+        </w:rPr>
+      </w:pPr>
+      <w:r>
+        <w:rPr>
+          <w:color w:val="000000" w:themeColor="text1"/>
+        </w:rPr>
+        <w:t>left join employees e using(</w:t>
+      </w:r>
+      <w:proofErr w:type="spellStart"/>
+      <w:r>
+        <w:rPr>
+          <w:color w:val="000000" w:themeColor="text1"/>
+        </w:rPr>
+        <w:t>dept_id</w:t>
+      </w:r>
+      <w:proofErr w:type="spellEnd"/>
+      <w:r>
+        <w:rPr>
+          <w:color w:val="000000" w:themeColor="text1"/>
+        </w:rPr>
+        <w:t>)</w:t>
+      </w:r>
+    </w:p>
+    <w:p>
+      <w:pPr>
+        <w:rPr>
+          <w:color w:val="000000" w:themeColor="text1"/>
+        </w:rPr>
+      </w:pPr>
+      <w:r>
+        <w:rPr>
+          <w:color w:val="000000" w:themeColor="text1"/>
+        </w:rPr>
+        <w:t xml:space="preserve">where </w:t>
+      </w:r>
+      <w:proofErr w:type="spellStart"/>
+      <w:r>
+        <w:rPr>
+          <w:color w:val="000000" w:themeColor="text1"/>
+        </w:rPr>
+        <w:t>e.emp_id</w:t>
+      </w:r>
+      <w:proofErr w:type="spellEnd"/>
+      <w:r>
+        <w:rPr>
+          <w:color w:val="000000" w:themeColor="text1"/>
+        </w:rPr>
+        <w:t xml:space="preserve"> is null;</w:t>
+      </w:r>
+    </w:p>
+    <w:p>
+      <w:pPr>
+        <w:rPr>
+          <w:color w:val="000000" w:themeColor="text1"/>
+        </w:rPr>
+      </w:pPr>
+    </w:p>
+    <w:p>
+      <w:pPr>
+        <w:rPr>
+          <w:color w:val="EE0000"/>
+        </w:rPr>
+      </w:pPr>
+      <w:r>
+        <w:rPr>
+          <w:color w:val="EE0000"/>
+        </w:rPr>
+        <w:t>-- 5.</w:t>
+      </w:r>
+      <w:r>
+        <w:rPr>
+          <w:color w:val="EE0000"/>
+        </w:rPr>
+        <w:t xml:space="preserve"> </w:t>
+      </w:r>
+      <w:r>
+        <w:rPr>
+          <w:color w:val="EE0000"/>
+        </w:rPr>
+        <w:t>List employee names and department names for those who earn more than 40,000.</w:t>
+      </w:r>
+    </w:p>
+    <w:p>
+      <w:pPr>
+        <w:rPr>
+          <w:color w:val="000000" w:themeColor="text1"/>
+        </w:rPr>
+      </w:pPr>
+      <w:r>
+        <w:rPr>
+          <w:color w:val="000000" w:themeColor="text1"/>
+        </w:rPr>
+        <w:t xml:space="preserve">select </w:t>
+      </w:r>
+      <w:proofErr w:type="spellStart"/>
+      <w:r>
+        <w:rPr>
+          <w:color w:val="000000" w:themeColor="text1"/>
+        </w:rPr>
+        <w:t>e.emp_name</w:t>
+      </w:r>
+      <w:proofErr w:type="spellEnd"/>
+      <w:r>
+        <w:rPr>
+          <w:color w:val="000000" w:themeColor="text1"/>
+        </w:rPr>
+        <w:t xml:space="preserve">, </w:t>
+      </w:r>
+      <w:proofErr w:type="spellStart"/>
+      <w:proofErr w:type="gramStart"/>
+      <w:r>
+        <w:rPr>
+          <w:color w:val="000000" w:themeColor="text1"/>
+        </w:rPr>
+        <w:t>d.dept</w:t>
+      </w:r>
+      <w:proofErr w:type="gramEnd"/>
+      <w:r>
+        <w:rPr>
+          <w:color w:val="000000" w:themeColor="text1"/>
+        </w:rPr>
+        <w:t>_name</w:t>
+      </w:r>
+      <w:proofErr w:type="spellEnd"/>
+      <w:r>
+        <w:rPr>
+          <w:color w:val="000000" w:themeColor="text1"/>
+        </w:rPr>
+        <w:t xml:space="preserve"> from departments d </w:t>
       </w:r>
     </w:p>
     <w:p>
@@ -5826,566 +6324,33 @@
         <w:rPr>
           <w:color w:val="000000" w:themeColor="text1"/>
         </w:rPr>
-        <w:t>);</w:t>
-      </w:r>
-    </w:p>
-    <w:p>
-      <w:pPr>
-        <w:rPr>
-          <w:color w:val="000000" w:themeColor="text1"/>
-        </w:rPr>
-      </w:pPr>
-    </w:p>
-    <w:p>
-      <w:pPr>
-        <w:rPr>
-          <w:color w:val="EE0000"/>
-        </w:rPr>
-      </w:pPr>
-      <w:r>
-        <w:rPr>
-          <w:color w:val="EE0000"/>
-        </w:rPr>
-        <w:t>-- 2.</w:t>
-      </w:r>
-      <w:r>
-        <w:rPr>
-          <w:color w:val="EE0000"/>
-        </w:rPr>
-        <w:t xml:space="preserve"> </w:t>
-      </w:r>
+        <w:t>)</w:t>
+      </w:r>
+    </w:p>
+    <w:p>
+      <w:pPr>
+        <w:rPr>
+          <w:color w:val="000000" w:themeColor="text1"/>
+        </w:rPr>
+      </w:pPr>
+      <w:r>
+        <w:rPr>
+          <w:color w:val="000000" w:themeColor="text1"/>
+        </w:rPr>
+        <w:t xml:space="preserve">where </w:t>
+      </w:r>
+      <w:proofErr w:type="spellStart"/>
       <w:proofErr w:type="gramStart"/>
       <w:r>
         <w:rPr>
-          <w:color w:val="EE0000"/>
-        </w:rPr>
-        <w:t>List</w:t>
-      </w:r>
+          <w:color w:val="000000" w:themeColor="text1"/>
+        </w:rPr>
+        <w:t>e.salary</w:t>
+      </w:r>
+      <w:proofErr w:type="spellEnd"/>
       <w:proofErr w:type="gramEnd"/>
       <w:r>
         <w:rPr>
-          <w:color w:val="EE0000"/>
-        </w:rPr>
-        <w:t xml:space="preserve"> employees who do not belong to any department.</w:t>
-      </w:r>
-    </w:p>
-    <w:p>
-      <w:pPr>
-        <w:rPr>
-          <w:color w:val="000000" w:themeColor="text1"/>
-        </w:rPr>
-      </w:pPr>
-      <w:r>
-        <w:rPr>
-          <w:color w:val="000000" w:themeColor="text1"/>
-        </w:rPr>
-        <w:t xml:space="preserve">select </w:t>
-      </w:r>
-      <w:proofErr w:type="spellStart"/>
-      <w:r>
-        <w:rPr>
-          <w:color w:val="000000" w:themeColor="text1"/>
-        </w:rPr>
-        <w:t>e.emp_</w:t>
-      </w:r>
-      <w:proofErr w:type="gramStart"/>
-      <w:r>
-        <w:rPr>
-          <w:color w:val="000000" w:themeColor="text1"/>
-        </w:rPr>
-        <w:t>id,e.emp</w:t>
-      </w:r>
-      <w:proofErr w:type="gramEnd"/>
-      <w:r>
-        <w:rPr>
-          <w:color w:val="000000" w:themeColor="text1"/>
-        </w:rPr>
-        <w:t>_name</w:t>
-      </w:r>
-      <w:proofErr w:type="spellEnd"/>
-      <w:r>
-        <w:rPr>
-          <w:color w:val="000000" w:themeColor="text1"/>
-        </w:rPr>
-        <w:t xml:space="preserve"> from departments d </w:t>
-      </w:r>
-    </w:p>
-    <w:p>
-      <w:pPr>
-        <w:rPr>
-          <w:color w:val="000000" w:themeColor="text1"/>
-        </w:rPr>
-      </w:pPr>
-      <w:r>
-        <w:rPr>
-          <w:color w:val="000000" w:themeColor="text1"/>
-        </w:rPr>
-        <w:t>right join employees e using(</w:t>
-      </w:r>
-      <w:proofErr w:type="spellStart"/>
-      <w:r>
-        <w:rPr>
-          <w:color w:val="000000" w:themeColor="text1"/>
-        </w:rPr>
-        <w:t>dept_id</w:t>
-      </w:r>
-      <w:proofErr w:type="spellEnd"/>
-      <w:r>
-        <w:rPr>
-          <w:color w:val="000000" w:themeColor="text1"/>
-        </w:rPr>
-        <w:t>)</w:t>
-      </w:r>
-    </w:p>
-    <w:p>
-      <w:pPr>
-        <w:rPr>
-          <w:color w:val="000000" w:themeColor="text1"/>
-        </w:rPr>
-      </w:pPr>
-      <w:r>
-        <w:rPr>
-          <w:color w:val="000000" w:themeColor="text1"/>
-        </w:rPr>
-        <w:t xml:space="preserve">where </w:t>
-      </w:r>
-      <w:proofErr w:type="spellStart"/>
-      <w:proofErr w:type="gramStart"/>
-      <w:r>
-        <w:rPr>
-          <w:color w:val="000000" w:themeColor="text1"/>
-        </w:rPr>
-        <w:t>d.dept</w:t>
-      </w:r>
-      <w:proofErr w:type="gramEnd"/>
-      <w:r>
-        <w:rPr>
-          <w:color w:val="000000" w:themeColor="text1"/>
-        </w:rPr>
-        <w:t>_id</w:t>
-      </w:r>
-      <w:proofErr w:type="spellEnd"/>
-      <w:r>
-        <w:rPr>
-          <w:color w:val="000000" w:themeColor="text1"/>
-        </w:rPr>
-        <w:t xml:space="preserve"> is null;</w:t>
-      </w:r>
-    </w:p>
-    <w:p>
-      <w:pPr>
-        <w:rPr>
-          <w:color w:val="000000" w:themeColor="text1"/>
-        </w:rPr>
-      </w:pPr>
-    </w:p>
-    <w:p>
-      <w:pPr>
-        <w:rPr>
-          <w:color w:val="EE0000"/>
-        </w:rPr>
-      </w:pPr>
-      <w:r>
-        <w:rPr>
-          <w:color w:val="EE0000"/>
-        </w:rPr>
-        <w:t>-- 3.</w:t>
-      </w:r>
-      <w:r>
-        <w:rPr>
-          <w:color w:val="EE0000"/>
-        </w:rPr>
-        <w:t xml:space="preserve"> </w:t>
-      </w:r>
-      <w:proofErr w:type="gramStart"/>
-      <w:r>
-        <w:rPr>
-          <w:color w:val="EE0000"/>
-        </w:rPr>
-        <w:t>Display</w:t>
-      </w:r>
-      <w:proofErr w:type="gramEnd"/>
-      <w:r>
-        <w:rPr>
-          <w:color w:val="EE0000"/>
-        </w:rPr>
-        <w:t xml:space="preserve"> the total number of employees in each department.</w:t>
-      </w:r>
-    </w:p>
-    <w:p>
-      <w:pPr>
-        <w:rPr>
-          <w:color w:val="000000" w:themeColor="text1"/>
-        </w:rPr>
-      </w:pPr>
-      <w:r>
-        <w:rPr>
-          <w:color w:val="000000" w:themeColor="text1"/>
-        </w:rPr>
-        <w:t xml:space="preserve">select </w:t>
-      </w:r>
-      <w:proofErr w:type="spellStart"/>
-      <w:proofErr w:type="gramStart"/>
-      <w:r>
-        <w:rPr>
-          <w:color w:val="000000" w:themeColor="text1"/>
-        </w:rPr>
-        <w:t>d.dept</w:t>
-      </w:r>
-      <w:proofErr w:type="gramEnd"/>
-      <w:r>
-        <w:rPr>
-          <w:color w:val="000000" w:themeColor="text1"/>
-        </w:rPr>
-        <w:t>_</w:t>
-      </w:r>
-      <w:proofErr w:type="gramStart"/>
-      <w:r>
-        <w:rPr>
-          <w:color w:val="000000" w:themeColor="text1"/>
-        </w:rPr>
-        <w:t>name,count</w:t>
-      </w:r>
-      <w:proofErr w:type="spellEnd"/>
-      <w:proofErr w:type="gramEnd"/>
-      <w:r>
-        <w:rPr>
-          <w:color w:val="000000" w:themeColor="text1"/>
-        </w:rPr>
-        <w:t>(</w:t>
-      </w:r>
-      <w:proofErr w:type="spellStart"/>
-      <w:r>
-        <w:rPr>
-          <w:color w:val="000000" w:themeColor="text1"/>
-        </w:rPr>
-        <w:t>e.emp_id</w:t>
-      </w:r>
-      <w:proofErr w:type="spellEnd"/>
-      <w:r>
-        <w:rPr>
-          <w:color w:val="000000" w:themeColor="text1"/>
-        </w:rPr>
-        <w:t xml:space="preserve">) as </w:t>
-      </w:r>
-      <w:proofErr w:type="spellStart"/>
-      <w:r>
-        <w:rPr>
-          <w:color w:val="000000" w:themeColor="text1"/>
-        </w:rPr>
-        <w:t>total_employees</w:t>
-      </w:r>
-      <w:proofErr w:type="spellEnd"/>
-      <w:r>
-        <w:rPr>
-          <w:color w:val="000000" w:themeColor="text1"/>
-        </w:rPr>
-        <w:t xml:space="preserve"> from departments d </w:t>
-      </w:r>
-    </w:p>
-    <w:p>
-      <w:pPr>
-        <w:rPr>
-          <w:color w:val="000000" w:themeColor="text1"/>
-        </w:rPr>
-      </w:pPr>
-      <w:r>
-        <w:rPr>
-          <w:color w:val="000000" w:themeColor="text1"/>
-        </w:rPr>
-        <w:t>left join employees e using(</w:t>
-      </w:r>
-      <w:proofErr w:type="spellStart"/>
-      <w:r>
-        <w:rPr>
-          <w:color w:val="000000" w:themeColor="text1"/>
-        </w:rPr>
-        <w:t>dept_id</w:t>
-      </w:r>
-      <w:proofErr w:type="spellEnd"/>
-      <w:r>
-        <w:rPr>
-          <w:color w:val="000000" w:themeColor="text1"/>
-        </w:rPr>
-        <w:t xml:space="preserve">) </w:t>
-      </w:r>
-    </w:p>
-    <w:p>
-      <w:pPr>
-        <w:rPr>
-          <w:color w:val="000000" w:themeColor="text1"/>
-        </w:rPr>
-      </w:pPr>
-      <w:r>
-        <w:rPr>
-          <w:color w:val="000000" w:themeColor="text1"/>
-        </w:rPr>
-        <w:t xml:space="preserve">group by </w:t>
-      </w:r>
-      <w:proofErr w:type="spellStart"/>
-      <w:r>
-        <w:rPr>
-          <w:color w:val="000000" w:themeColor="text1"/>
-        </w:rPr>
-        <w:t>dept_name</w:t>
-      </w:r>
-      <w:proofErr w:type="spellEnd"/>
-      <w:r>
-        <w:rPr>
-          <w:color w:val="000000" w:themeColor="text1"/>
-        </w:rPr>
-        <w:t>;</w:t>
-      </w:r>
-    </w:p>
-    <w:p>
-      <w:pPr>
-        <w:rPr>
-          <w:color w:val="000000" w:themeColor="text1"/>
-        </w:rPr>
-      </w:pPr>
-    </w:p>
-    <w:p>
-      <w:pPr>
-        <w:rPr>
-          <w:color w:val="EE0000"/>
-        </w:rPr>
-      </w:pPr>
-      <w:r>
-        <w:rPr>
-          <w:color w:val="EE0000"/>
-        </w:rPr>
-        <w:t>-- 4. Show departments with no employees.</w:t>
-      </w:r>
-    </w:p>
-    <w:p>
-      <w:pPr>
-        <w:rPr>
-          <w:color w:val="000000" w:themeColor="text1"/>
-        </w:rPr>
-      </w:pPr>
-      <w:r>
-        <w:rPr>
-          <w:color w:val="000000" w:themeColor="text1"/>
-        </w:rPr>
-        <w:t xml:space="preserve">select </w:t>
-      </w:r>
-      <w:proofErr w:type="spellStart"/>
-      <w:proofErr w:type="gramStart"/>
-      <w:r>
-        <w:rPr>
-          <w:color w:val="000000" w:themeColor="text1"/>
-        </w:rPr>
-        <w:t>d.dept</w:t>
-      </w:r>
-      <w:proofErr w:type="gramEnd"/>
-      <w:r>
-        <w:rPr>
-          <w:color w:val="000000" w:themeColor="text1"/>
-        </w:rPr>
-        <w:t>_name</w:t>
-      </w:r>
-      <w:proofErr w:type="spellEnd"/>
-      <w:r>
-        <w:rPr>
-          <w:color w:val="000000" w:themeColor="text1"/>
-        </w:rPr>
-        <w:t xml:space="preserve"> from departments d </w:t>
-      </w:r>
-    </w:p>
-    <w:p>
-      <w:pPr>
-        <w:rPr>
-          <w:color w:val="000000" w:themeColor="text1"/>
-        </w:rPr>
-      </w:pPr>
-      <w:r>
-        <w:rPr>
-          <w:color w:val="000000" w:themeColor="text1"/>
-        </w:rPr>
-        <w:t>left join employees e using(</w:t>
-      </w:r>
-      <w:proofErr w:type="spellStart"/>
-      <w:r>
-        <w:rPr>
-          <w:color w:val="000000" w:themeColor="text1"/>
-        </w:rPr>
-        <w:t>dept_id</w:t>
-      </w:r>
-      <w:proofErr w:type="spellEnd"/>
-      <w:r>
-        <w:rPr>
-          <w:color w:val="000000" w:themeColor="text1"/>
-        </w:rPr>
-        <w:t>)</w:t>
-      </w:r>
-    </w:p>
-    <w:p>
-      <w:pPr>
-        <w:rPr>
-          <w:color w:val="000000" w:themeColor="text1"/>
-        </w:rPr>
-      </w:pPr>
-      <w:r>
-        <w:rPr>
-          <w:color w:val="000000" w:themeColor="text1"/>
-        </w:rPr>
-        <w:t xml:space="preserve">where </w:t>
-      </w:r>
-      <w:proofErr w:type="spellStart"/>
-      <w:r>
-        <w:rPr>
-          <w:color w:val="000000" w:themeColor="text1"/>
-        </w:rPr>
-        <w:t>e.emp_id</w:t>
-      </w:r>
-      <w:proofErr w:type="spellEnd"/>
-      <w:r>
-        <w:rPr>
-          <w:color w:val="000000" w:themeColor="text1"/>
-        </w:rPr>
-        <w:t xml:space="preserve"> is null;</w:t>
-      </w:r>
-    </w:p>
-    <w:p>
-      <w:pPr>
-        <w:rPr>
-          <w:color w:val="000000" w:themeColor="text1"/>
-        </w:rPr>
-      </w:pPr>
-    </w:p>
-    <w:p>
-      <w:pPr>
-        <w:rPr>
-          <w:color w:val="EE0000"/>
-        </w:rPr>
-      </w:pPr>
-      <w:r>
-        <w:rPr>
-          <w:color w:val="EE0000"/>
-        </w:rPr>
-        <w:t>-- 5.</w:t>
-      </w:r>
-      <w:r>
-        <w:rPr>
-          <w:color w:val="EE0000"/>
-        </w:rPr>
-        <w:t xml:space="preserve"> </w:t>
-      </w:r>
-      <w:proofErr w:type="gramStart"/>
-      <w:r>
-        <w:rPr>
-          <w:color w:val="EE0000"/>
-        </w:rPr>
-        <w:t>List</w:t>
-      </w:r>
-      <w:proofErr w:type="gramEnd"/>
-      <w:r>
-        <w:rPr>
-          <w:color w:val="EE0000"/>
-        </w:rPr>
-        <w:t xml:space="preserve"> employee names and department names for those who earn more than 40,000.</w:t>
-      </w:r>
-    </w:p>
-    <w:p>
-      <w:pPr>
-        <w:rPr>
-          <w:color w:val="000000" w:themeColor="text1"/>
-        </w:rPr>
-      </w:pPr>
-      <w:r>
-        <w:rPr>
-          <w:color w:val="000000" w:themeColor="text1"/>
-        </w:rPr>
-        <w:t xml:space="preserve">select </w:t>
-      </w:r>
-      <w:proofErr w:type="spellStart"/>
-      <w:r>
-        <w:rPr>
-          <w:color w:val="000000" w:themeColor="text1"/>
-        </w:rPr>
-        <w:t>e.emp_name</w:t>
-      </w:r>
-      <w:proofErr w:type="spellEnd"/>
-      <w:r>
-        <w:rPr>
-          <w:color w:val="000000" w:themeColor="text1"/>
-        </w:rPr>
-        <w:t xml:space="preserve">, </w:t>
-      </w:r>
-      <w:proofErr w:type="spellStart"/>
-      <w:proofErr w:type="gramStart"/>
-      <w:r>
-        <w:rPr>
-          <w:color w:val="000000" w:themeColor="text1"/>
-        </w:rPr>
-        <w:t>d.dept</w:t>
-      </w:r>
-      <w:proofErr w:type="gramEnd"/>
-      <w:r>
-        <w:rPr>
-          <w:color w:val="000000" w:themeColor="text1"/>
-        </w:rPr>
-        <w:t>_name</w:t>
-      </w:r>
-      <w:proofErr w:type="spellEnd"/>
-      <w:r>
-        <w:rPr>
-          <w:color w:val="000000" w:themeColor="text1"/>
-        </w:rPr>
-        <w:t xml:space="preserve"> from departments d </w:t>
-      </w:r>
-    </w:p>
-    <w:p>
-      <w:pPr>
-        <w:rPr>
-          <w:color w:val="000000" w:themeColor="text1"/>
-        </w:rPr>
-      </w:pPr>
-      <w:r>
-        <w:rPr>
-          <w:color w:val="000000" w:themeColor="text1"/>
-        </w:rPr>
-        <w:t>join employees e using(</w:t>
-      </w:r>
-      <w:proofErr w:type="spellStart"/>
-      <w:r>
-        <w:rPr>
-          <w:color w:val="000000" w:themeColor="text1"/>
-        </w:rPr>
-        <w:t>dept_id</w:t>
-      </w:r>
-      <w:proofErr w:type="spellEnd"/>
-      <w:r>
-        <w:rPr>
-          <w:color w:val="000000" w:themeColor="text1"/>
-        </w:rPr>
-        <w:t>)</w:t>
-      </w:r>
-    </w:p>
-    <w:p>
-      <w:pPr>
-        <w:rPr>
-          <w:color w:val="000000" w:themeColor="text1"/>
-        </w:rPr>
-      </w:pPr>
-      <w:r>
-        <w:rPr>
-          <w:color w:val="000000" w:themeColor="text1"/>
-        </w:rPr>
-        <w:t xml:space="preserve">where </w:t>
-      </w:r>
-      <w:proofErr w:type="spellStart"/>
-      <w:proofErr w:type="gramStart"/>
-      <w:r>
-        <w:rPr>
-          <w:color w:val="000000" w:themeColor="text1"/>
-        </w:rPr>
-        <w:t>e.salary</w:t>
-      </w:r>
-      <w:proofErr w:type="spellEnd"/>
-      <w:proofErr w:type="gramEnd"/>
-      <w:r>
-        <w:rPr>
           <w:color w:val="000000" w:themeColor="text1"/>
         </w:rPr>
         <w:t xml:space="preserve"> &gt; 40000;</w:t>
@@ -6401,651 +6366,6 @@
     <w:p>
       <w:pPr>
         <w:jc w:val="center"/>
-        <w:rPr>
-          <w:color w:val="EE0000"/>
-          <w:sz w:val="40"/>
-          <w:szCs w:val="40"/>
-        </w:rPr>
-      </w:pPr>
-    </w:p>
-    <w:p>
-      <w:pPr>
-        <w:jc w:val="center"/>
-        <w:rPr>
-          <w:color w:val="EE0000"/>
-          <w:sz w:val="40"/>
-          <w:szCs w:val="40"/>
-        </w:rPr>
-      </w:pPr>
-      <w:r>
-        <w:rPr>
-          <w:color w:val="EE0000"/>
-          <w:sz w:val="40"/>
-          <w:szCs w:val="40"/>
-        </w:rPr>
-        <w:lastRenderedPageBreak/>
-        <w:t xml:space="preserve">ASSIGNMENT -1 </w:t>
-      </w:r>
-    </w:p>
-    <w:p>
-      <w:pPr>
-        <w:rPr>
-          <w:color w:val="EE0000"/>
-        </w:rPr>
-      </w:pPr>
-      <w:r>
-        <w:rPr>
-          <w:color w:val="EE0000"/>
-        </w:rPr>
-        <w:t>-- Task 1: Create a Table</w:t>
-      </w:r>
-    </w:p>
-    <w:p>
-      <w:r>
-        <w:t xml:space="preserve">create table </w:t>
-      </w:r>
-      <w:proofErr w:type="gramStart"/>
-      <w:r>
-        <w:t>products(</w:t>
-      </w:r>
-      <w:proofErr w:type="gramEnd"/>
-    </w:p>
-    <w:p>
-      <w:r>
-        <w:t xml:space="preserve">  </w:t>
-      </w:r>
-      <w:proofErr w:type="spellStart"/>
-      <w:r>
-        <w:t>products_id</w:t>
-      </w:r>
-      <w:proofErr w:type="spellEnd"/>
-      <w:r>
-        <w:t xml:space="preserve"> int primary key,</w:t>
-      </w:r>
-    </w:p>
-    <w:p>
-      <w:r>
-        <w:t xml:space="preserve">  </w:t>
-      </w:r>
-      <w:proofErr w:type="spellStart"/>
-      <w:r>
-        <w:t>product_name</w:t>
-      </w:r>
-      <w:proofErr w:type="spellEnd"/>
-      <w:r>
-        <w:t xml:space="preserve"> </w:t>
-      </w:r>
-      <w:proofErr w:type="gramStart"/>
-      <w:r>
-        <w:t>varchar(</w:t>
-      </w:r>
-      <w:proofErr w:type="gramEnd"/>
-      <w:r>
-        <w:t>50),</w:t>
-      </w:r>
-    </w:p>
-    <w:p>
-      <w:r>
-        <w:t xml:space="preserve">  category </w:t>
-      </w:r>
-      <w:proofErr w:type="gramStart"/>
-      <w:r>
-        <w:t>varchar(</w:t>
-      </w:r>
-      <w:proofErr w:type="gramEnd"/>
-      <w:r>
-        <w:t>50),</w:t>
-      </w:r>
-    </w:p>
-    <w:p>
-      <w:r>
-        <w:t xml:space="preserve">  price </w:t>
-      </w:r>
-      <w:proofErr w:type="gramStart"/>
-      <w:r>
-        <w:t>decimal(</w:t>
-      </w:r>
-      <w:proofErr w:type="gramEnd"/>
-      <w:r>
-        <w:t>10,2),</w:t>
-      </w:r>
-    </w:p>
-    <w:p>
-      <w:r>
-        <w:t xml:space="preserve">  </w:t>
-      </w:r>
-      <w:proofErr w:type="spellStart"/>
-      <w:r>
-        <w:t>stock_quantity</w:t>
-      </w:r>
-      <w:proofErr w:type="spellEnd"/>
-      <w:r>
-        <w:t xml:space="preserve"> int,</w:t>
-      </w:r>
-    </w:p>
-    <w:p>
-      <w:r>
-        <w:t xml:space="preserve">  </w:t>
-      </w:r>
-      <w:proofErr w:type="spellStart"/>
-      <w:r>
-        <w:t>added_Date</w:t>
-      </w:r>
-      <w:proofErr w:type="spellEnd"/>
-      <w:r>
-        <w:t xml:space="preserve"> date</w:t>
-      </w:r>
-    </w:p>
-    <w:p>
-      <w:r>
-        <w:t>);</w:t>
-      </w:r>
-    </w:p>
-    <w:p/>
-    <w:p>
-      <w:pPr>
-        <w:rPr>
-          <w:color w:val="EE0000"/>
-        </w:rPr>
-      </w:pPr>
-      <w:r>
-        <w:rPr>
-          <w:color w:val="EE0000"/>
-        </w:rPr>
-        <w:t>-- Task 2: Insert Records</w:t>
-      </w:r>
-    </w:p>
-    <w:p>
-      <w:r>
-        <w:t xml:space="preserve">insert into </w:t>
-      </w:r>
-      <w:proofErr w:type="gramStart"/>
-      <w:r>
-        <w:t>products(</w:t>
-      </w:r>
-      <w:proofErr w:type="spellStart"/>
-      <w:proofErr w:type="gramEnd"/>
-      <w:r>
-        <w:t>products_id</w:t>
-      </w:r>
-      <w:proofErr w:type="spellEnd"/>
-      <w:r>
-        <w:t xml:space="preserve">, </w:t>
-      </w:r>
-      <w:proofErr w:type="spellStart"/>
-      <w:r>
-        <w:t>product_name</w:t>
-      </w:r>
-      <w:proofErr w:type="spellEnd"/>
-      <w:r>
-        <w:t xml:space="preserve">, category, price, </w:t>
-      </w:r>
-      <w:proofErr w:type="spellStart"/>
-      <w:r>
-        <w:t>stock_quantity</w:t>
-      </w:r>
-      <w:proofErr w:type="spellEnd"/>
-      <w:r>
-        <w:t xml:space="preserve">, </w:t>
-      </w:r>
-      <w:proofErr w:type="spellStart"/>
-      <w:r>
-        <w:t>added_Date</w:t>
-      </w:r>
-      <w:proofErr w:type="spellEnd"/>
-      <w:r>
-        <w:t>)</w:t>
-      </w:r>
-    </w:p>
-    <w:p>
-      <w:r>
-        <w:t>values</w:t>
-      </w:r>
-    </w:p>
-    <w:p>
-      <w:r>
-        <w:t>(1,'Headphones','Electronics',300.00,80,'2023-01-01'),</w:t>
-      </w:r>
-    </w:p>
-    <w:p>
-      <w:r>
-        <w:t>(2,'Mouse','Electronics',500.50,15,'2023-02-01'),</w:t>
-      </w:r>
-    </w:p>
-    <w:p>
-      <w:r>
-        <w:t>(3,'Laptop','Electronics',45500.00,8,'2023-03-01'),</w:t>
-      </w:r>
-    </w:p>
-    <w:p>
-      <w:r>
-        <w:t>(4,'Sofas','Furniture',85599.00,52,'2023-04-01'),</w:t>
-      </w:r>
-    </w:p>
-    <w:p>
-      <w:r>
-        <w:t>(5,'Chairs','Furniture',599.50,66,'2023-05-01');</w:t>
-      </w:r>
-    </w:p>
-    <w:p>
-      <w:pPr>
-        <w:rPr>
-          <w:color w:val="EE0000"/>
-        </w:rPr>
-      </w:pPr>
-    </w:p>
-    <w:p>
-      <w:pPr>
-        <w:rPr>
-          <w:color w:val="EE0000"/>
-        </w:rPr>
-      </w:pPr>
-      <w:r>
-        <w:rPr>
-          <w:color w:val="EE0000"/>
-        </w:rPr>
-        <w:t>-- Task 3: Write Queries</w:t>
-      </w:r>
-    </w:p>
-    <w:p>
-      <w:pPr>
-        <w:rPr>
-          <w:color w:val="EE0000"/>
-        </w:rPr>
-      </w:pPr>
-      <w:r>
-        <w:rPr>
-          <w:color w:val="EE0000"/>
-        </w:rPr>
-        <w:t>-- 1. List all products.</w:t>
-      </w:r>
-    </w:p>
-    <w:p>
-      <w:r>
-        <w:t>select * from products;</w:t>
-      </w:r>
-    </w:p>
-    <w:p/>
-    <w:p>
-      <w:pPr>
-        <w:rPr>
-          <w:color w:val="EE0000"/>
-        </w:rPr>
-      </w:pPr>
-      <w:r>
-        <w:rPr>
-          <w:color w:val="EE0000"/>
-        </w:rPr>
-        <w:t xml:space="preserve">-- 2. Display only </w:t>
-      </w:r>
-      <w:proofErr w:type="spellStart"/>
-      <w:r>
-        <w:rPr>
-          <w:color w:val="EE0000"/>
-        </w:rPr>
-        <w:t>product_name</w:t>
-      </w:r>
-      <w:proofErr w:type="spellEnd"/>
-      <w:r>
-        <w:rPr>
-          <w:color w:val="EE0000"/>
-        </w:rPr>
-        <w:t xml:space="preserve"> and price.</w:t>
-      </w:r>
-    </w:p>
-    <w:p>
-      <w:r>
-        <w:t xml:space="preserve">select </w:t>
-      </w:r>
-      <w:proofErr w:type="spellStart"/>
-      <w:r>
-        <w:t>product_</w:t>
-      </w:r>
-      <w:proofErr w:type="gramStart"/>
-      <w:r>
-        <w:t>name,price</w:t>
-      </w:r>
-      <w:proofErr w:type="spellEnd"/>
-      <w:proofErr w:type="gramEnd"/>
-      <w:r>
-        <w:t xml:space="preserve"> from products;</w:t>
-      </w:r>
-    </w:p>
-    <w:p/>
-    <w:p>
-      <w:pPr>
-        <w:rPr>
-          <w:color w:val="EE0000"/>
-        </w:rPr>
-      </w:pPr>
-      <w:r>
-        <w:rPr>
-          <w:color w:val="EE0000"/>
-        </w:rPr>
-        <w:t xml:space="preserve">-- 3. Find products with </w:t>
-      </w:r>
-      <w:proofErr w:type="spellStart"/>
-      <w:r>
-        <w:rPr>
-          <w:color w:val="EE0000"/>
-        </w:rPr>
-        <w:t>stock_quantity</w:t>
-      </w:r>
-      <w:proofErr w:type="spellEnd"/>
-      <w:r>
-        <w:rPr>
-          <w:color w:val="EE0000"/>
-        </w:rPr>
-        <w:t xml:space="preserve"> less than 10.</w:t>
-      </w:r>
-    </w:p>
-    <w:p>
-      <w:r>
-        <w:lastRenderedPageBreak/>
-        <w:t xml:space="preserve">select * from products where </w:t>
-      </w:r>
-      <w:proofErr w:type="spellStart"/>
-      <w:r>
-        <w:t>stock_quantity</w:t>
-      </w:r>
-      <w:proofErr w:type="spellEnd"/>
-      <w:r>
-        <w:t xml:space="preserve"> &lt; 10;</w:t>
-      </w:r>
-    </w:p>
-    <w:p/>
-    <w:p>
-      <w:pPr>
-        <w:rPr>
-          <w:color w:val="EE0000"/>
-        </w:rPr>
-      </w:pPr>
-      <w:r>
-        <w:rPr>
-          <w:color w:val="EE0000"/>
-        </w:rPr>
-        <w:t>-- 4. Find products with price between 500 and 2000.</w:t>
-      </w:r>
-    </w:p>
-    <w:p>
-      <w:r>
-        <w:t>select * from products where price between 500 and 2000;</w:t>
-      </w:r>
-    </w:p>
-    <w:p/>
-    <w:p>
-      <w:pPr>
-        <w:rPr>
-          <w:color w:val="EE0000"/>
-        </w:rPr>
-      </w:pPr>
-      <w:r>
-        <w:rPr>
-          <w:color w:val="EE0000"/>
-        </w:rPr>
-        <w:t>-- 5. Show products added after 2023-01-</w:t>
-      </w:r>
-      <w:proofErr w:type="gramStart"/>
-      <w:r>
-        <w:rPr>
-          <w:color w:val="EE0000"/>
-        </w:rPr>
-        <w:t>01 .</w:t>
-      </w:r>
-      <w:proofErr w:type="gramEnd"/>
-    </w:p>
-    <w:p>
-      <w:r>
-        <w:t xml:space="preserve">select * from products where </w:t>
-      </w:r>
-      <w:proofErr w:type="spellStart"/>
-      <w:r>
-        <w:t>added_Date</w:t>
-      </w:r>
-      <w:proofErr w:type="spellEnd"/>
-      <w:r>
-        <w:t xml:space="preserve"> &gt; '2023-01-01';</w:t>
-      </w:r>
-    </w:p>
-    <w:p/>
-    <w:p>
-      <w:pPr>
-        <w:rPr>
-          <w:color w:val="EE0000"/>
-        </w:rPr>
-      </w:pPr>
-      <w:r>
-        <w:rPr>
-          <w:color w:val="EE0000"/>
-        </w:rPr>
-        <w:t>-- 6. List all products whose names start with ‘S’.</w:t>
-      </w:r>
-    </w:p>
-    <w:p>
-      <w:r>
-        <w:t xml:space="preserve">select * from products where </w:t>
-      </w:r>
-      <w:proofErr w:type="spellStart"/>
-      <w:r>
-        <w:t>product_name</w:t>
-      </w:r>
-      <w:proofErr w:type="spellEnd"/>
-      <w:r>
-        <w:t xml:space="preserve"> like 'S%';</w:t>
-      </w:r>
-    </w:p>
-    <w:p/>
-    <w:p>
-      <w:pPr>
-        <w:rPr>
-          <w:color w:val="EE0000"/>
-        </w:rPr>
-      </w:pPr>
-      <w:r>
-        <w:rPr>
-          <w:color w:val="EE0000"/>
-        </w:rPr>
-        <w:t>-- 7. Show all products that belong to either Electronics or Furniture.</w:t>
-      </w:r>
-    </w:p>
-    <w:p>
-      <w:r>
-        <w:t>select * from products where category in ('</w:t>
-      </w:r>
-      <w:proofErr w:type="spellStart"/>
-      <w:r>
-        <w:t>Electronics','Furniture</w:t>
-      </w:r>
-      <w:proofErr w:type="spellEnd"/>
-      <w:r>
-        <w:t>');</w:t>
-      </w:r>
-    </w:p>
-    <w:p/>
-    <w:p>
-      <w:pPr>
-        <w:rPr>
-          <w:color w:val="EE0000"/>
-        </w:rPr>
-      </w:pPr>
-      <w:r>
-        <w:rPr>
-          <w:color w:val="EE0000"/>
-        </w:rPr>
-        <w:t>-- Task 4: Update &amp; Delete</w:t>
-      </w:r>
-    </w:p>
-    <w:p>
-      <w:pPr>
-        <w:rPr>
-          <w:color w:val="EE0000"/>
-        </w:rPr>
-      </w:pPr>
-      <w:r>
-        <w:rPr>
-          <w:color w:val="EE0000"/>
-        </w:rPr>
-        <w:t>-- 1. Update the price of one product.</w:t>
-      </w:r>
-    </w:p>
-    <w:p>
-      <w:r>
-        <w:t>update products</w:t>
-      </w:r>
-    </w:p>
-    <w:p>
-      <w:r>
-        <w:t xml:space="preserve">set price = 399.50 where </w:t>
-      </w:r>
-      <w:proofErr w:type="spellStart"/>
-      <w:r>
-        <w:t>products_id</w:t>
-      </w:r>
-      <w:proofErr w:type="spellEnd"/>
-      <w:r>
-        <w:t>=1;</w:t>
-      </w:r>
-    </w:p>
-    <w:p/>
-    <w:p>
-      <w:pPr>
-        <w:rPr>
-          <w:color w:val="EE0000"/>
-        </w:rPr>
-      </w:pPr>
-      <w:r>
-        <w:rPr>
-          <w:color w:val="EE0000"/>
-        </w:rPr>
-        <w:t>-- 2. Increase stock of all products in a specific category by 5.</w:t>
-      </w:r>
-    </w:p>
-    <w:p>
-      <w:r>
-        <w:t>update products</w:t>
-      </w:r>
-    </w:p>
-    <w:p>
-      <w:r>
-        <w:t xml:space="preserve">set </w:t>
-      </w:r>
-      <w:proofErr w:type="spellStart"/>
-      <w:r>
-        <w:t>stock_quantity</w:t>
-      </w:r>
-      <w:proofErr w:type="spellEnd"/>
-      <w:r>
-        <w:t>=stock_quantity+5 where category='Electronics';</w:t>
-      </w:r>
-    </w:p>
-    <w:p/>
-    <w:p>
-      <w:pPr>
-        <w:rPr>
-          <w:color w:val="EE0000"/>
-        </w:rPr>
-      </w:pPr>
-      <w:r>
-        <w:rPr>
-          <w:color w:val="EE0000"/>
-        </w:rPr>
-        <w:t xml:space="preserve">-- 3. Delete one product based on its </w:t>
-      </w:r>
-      <w:proofErr w:type="spellStart"/>
-      <w:r>
-        <w:rPr>
-          <w:color w:val="EE0000"/>
-        </w:rPr>
-        <w:t>product_</w:t>
-      </w:r>
-      <w:proofErr w:type="gramStart"/>
-      <w:r>
-        <w:rPr>
-          <w:color w:val="EE0000"/>
-        </w:rPr>
-        <w:t>id</w:t>
-      </w:r>
-      <w:proofErr w:type="spellEnd"/>
-      <w:r>
-        <w:rPr>
-          <w:color w:val="EE0000"/>
-        </w:rPr>
-        <w:t xml:space="preserve"> .</w:t>
-      </w:r>
-      <w:proofErr w:type="gramEnd"/>
-    </w:p>
-    <w:p>
-      <w:r>
-        <w:t xml:space="preserve">delete from products where </w:t>
-      </w:r>
-      <w:proofErr w:type="spellStart"/>
-      <w:r>
-        <w:t>products_id</w:t>
-      </w:r>
-      <w:proofErr w:type="spellEnd"/>
-      <w:r>
-        <w:t>=5;</w:t>
-      </w:r>
-    </w:p>
-    <w:p/>
-    <w:p>
-      <w:pPr>
-        <w:rPr>
-          <w:color w:val="EE0000"/>
-        </w:rPr>
-      </w:pPr>
-      <w:r>
-        <w:rPr>
-          <w:color w:val="EE0000"/>
-        </w:rPr>
-        <w:t xml:space="preserve">-- 4. Delete all products with </w:t>
-      </w:r>
-      <w:proofErr w:type="spellStart"/>
-      <w:r>
-        <w:rPr>
-          <w:color w:val="EE0000"/>
-        </w:rPr>
-        <w:t>stock_quantity</w:t>
-      </w:r>
-      <w:proofErr w:type="spellEnd"/>
-      <w:r>
-        <w:rPr>
-          <w:color w:val="EE0000"/>
-        </w:rPr>
-        <w:t xml:space="preserve"> = 0.</w:t>
-      </w:r>
-    </w:p>
-    <w:p>
-      <w:r>
-        <w:t xml:space="preserve">delete from products where </w:t>
-      </w:r>
-      <w:proofErr w:type="spellStart"/>
-      <w:r>
-        <w:t>stock_quantity</w:t>
-      </w:r>
-      <w:proofErr w:type="spellEnd"/>
-      <w:r>
-        <w:t>=0;</w:t>
-      </w:r>
-    </w:p>
-    <w:p>
-      <w:r>
-        <w:lastRenderedPageBreak/>
-        <w:t>select * from products;</w:t>
-      </w:r>
-    </w:p>
-    <w:p>
-      <w:pPr>
-        <w:jc w:val="center"/>
-        <w:rPr>
-          <w:color w:val="EE0000"/>
-          <w:sz w:val="40"/>
-          <w:szCs w:val="40"/>
-        </w:rPr>
-      </w:pPr>
-    </w:p>
-    <w:p>
-      <w:pPr>
         <w:rPr>
           <w:color w:val="EE0000"/>
           <w:sz w:val="40"/>
@@ -8730,6 +8050,7 @@
   <w:style w:type="character" w:default="1" w:styleId="DefaultParagraphFont">
     <w:name w:val="Default Paragraph Font"/>
     <w:uiPriority w:val="1"/>
+    <w:semiHidden/>
     <w:unhideWhenUsed/>
   </w:style>
   <w:style w:type="table" w:default="1" w:styleId="TableNormal">

</xml_diff>